<commit_message>
Database with query added
</commit_message>
<xml_diff>
--- a/gamerz_here_final/gamerzhere_final_report.docx
+++ b/gamerz_here_final/gamerzhere_final_report.docx
@@ -5174,8 +5174,6 @@
           <w:szCs w:val="28"/>
         </w:rPr>
       </w:pPr>
-      <w:bookmarkStart w:id="0" w:name="_GoBack"/>
-      <w:bookmarkEnd w:id="0"/>
       <w:r>
         <w:rPr>
           <w:noProof/>
@@ -6893,6 +6891,183 @@
     </w:p>
     <w:p>
       <w:pPr>
+        <w:jc w:val="center"/>
+        <w:rPr>
+          <w:b/>
+          <w:sz w:val="28"/>
+          <w:szCs w:val="28"/>
+          <w:u w:val="single"/>
+        </w:rPr>
+      </w:pPr>
+      <w:r>
+        <w:rPr>
+          <w:b/>
+          <w:sz w:val="28"/>
+          <w:szCs w:val="28"/>
+          <w:u w:val="single"/>
+        </w:rPr>
+        <w:t>Database Query</w:t>
+      </w:r>
+    </w:p>
+    <w:p>
+      <w:pPr>
+        <w:rPr>
+          <w:sz w:val="24"/>
+          <w:szCs w:val="28"/>
+        </w:rPr>
+      </w:pPr>
+      <w:r>
+        <w:rPr>
+          <w:noProof/>
+          <w:sz w:val="24"/>
+          <w:szCs w:val="28"/>
+        </w:rPr>
+        <w:drawing>
+          <wp:inline distT="0" distB="0" distL="0" distR="0" wp14:anchorId="3E4407C5" wp14:editId="5487EF4B">
+            <wp:extent cx="5943600" cy="2672846"/>
+            <wp:effectExtent l="0" t="0" r="0" b="0"/>
+            <wp:docPr id="16" name="Picture 16" descr="C:\Users\100365933\Desktop\data11.jpg"/>
+            <wp:cNvGraphicFramePr>
+              <a:graphicFrameLocks xmlns:a="http://schemas.openxmlformats.org/drawingml/2006/main" noChangeAspect="1"/>
+            </wp:cNvGraphicFramePr>
+            <a:graphic xmlns:a="http://schemas.openxmlformats.org/drawingml/2006/main">
+              <a:graphicData uri="http://schemas.openxmlformats.org/drawingml/2006/picture">
+                <pic:pic xmlns:pic="http://schemas.openxmlformats.org/drawingml/2006/picture">
+                  <pic:nvPicPr>
+                    <pic:cNvPr id="0" name="Picture 1" descr="C:\Users\100365933\Desktop\data11.jpg"/>
+                    <pic:cNvPicPr>
+                      <a:picLocks noChangeAspect="1" noChangeArrowheads="1"/>
+                    </pic:cNvPicPr>
+                  </pic:nvPicPr>
+                  <pic:blipFill>
+                    <a:blip r:embed="rId31" cstate="print">
+                      <a:extLst>
+                        <a:ext uri="{28A0092B-C50C-407E-A947-70E740481C1C}">
+                          <a14:useLocalDpi xmlns:a14="http://schemas.microsoft.com/office/drawing/2010/main" val="0"/>
+                        </a:ext>
+                      </a:extLst>
+                    </a:blip>
+                    <a:srcRect/>
+                    <a:stretch>
+                      <a:fillRect/>
+                    </a:stretch>
+                  </pic:blipFill>
+                  <pic:spPr bwMode="auto">
+                    <a:xfrm>
+                      <a:off x="0" y="0"/>
+                      <a:ext cx="5943600" cy="2672846"/>
+                    </a:xfrm>
+                    <a:prstGeom prst="rect">
+                      <a:avLst/>
+                    </a:prstGeom>
+                    <a:noFill/>
+                    <a:ln>
+                      <a:noFill/>
+                    </a:ln>
+                  </pic:spPr>
+                </pic:pic>
+              </a:graphicData>
+            </a:graphic>
+          </wp:inline>
+        </w:drawing>
+      </w:r>
+    </w:p>
+    <w:p>
+      <w:pPr>
+        <w:rPr>
+          <w:sz w:val="24"/>
+          <w:szCs w:val="28"/>
+        </w:rPr>
+      </w:pPr>
+      <w:r>
+        <w:rPr>
+          <w:sz w:val="24"/>
+          <w:szCs w:val="28"/>
+        </w:rPr>
+        <w:t xml:space="preserve">This is the query of finding all the Blogs posted by a particular User. In this case User Name we entered was Jazz </w:t>
+      </w:r>
+      <w:proofErr w:type="gramStart"/>
+      <w:r>
+        <w:rPr>
+          <w:sz w:val="24"/>
+          <w:szCs w:val="28"/>
+        </w:rPr>
+        <w:t>Grewal .</w:t>
+      </w:r>
+      <w:proofErr w:type="gramEnd"/>
+      <w:r>
+        <w:rPr>
+          <w:sz w:val="24"/>
+          <w:szCs w:val="28"/>
+        </w:rPr>
+        <w:t xml:space="preserve"> When we run the query, it shows us all the Blogs posted by Jazz.</w:t>
+      </w:r>
+    </w:p>
+    <w:p>
+      <w:pPr>
+        <w:rPr>
+          <w:sz w:val="24"/>
+          <w:szCs w:val="28"/>
+        </w:rPr>
+      </w:pPr>
+      <w:r>
+        <w:rPr>
+          <w:noProof/>
+          <w:sz w:val="24"/>
+          <w:szCs w:val="28"/>
+        </w:rPr>
+        <w:drawing>
+          <wp:inline distT="0" distB="0" distL="0" distR="0" wp14:anchorId="3D04CE32" wp14:editId="07D60800">
+            <wp:extent cx="5943600" cy="773057"/>
+            <wp:effectExtent l="0" t="0" r="0" b="8255"/>
+            <wp:docPr id="17" name="Picture 17" descr="C:\Users\100365933\Desktop\data12.jpg"/>
+            <wp:cNvGraphicFramePr>
+              <a:graphicFrameLocks xmlns:a="http://schemas.openxmlformats.org/drawingml/2006/main" noChangeAspect="1"/>
+            </wp:cNvGraphicFramePr>
+            <a:graphic xmlns:a="http://schemas.openxmlformats.org/drawingml/2006/main">
+              <a:graphicData uri="http://schemas.openxmlformats.org/drawingml/2006/picture">
+                <pic:pic xmlns:pic="http://schemas.openxmlformats.org/drawingml/2006/picture">
+                  <pic:nvPicPr>
+                    <pic:cNvPr id="0" name="Picture 2" descr="C:\Users\100365933\Desktop\data12.jpg"/>
+                    <pic:cNvPicPr>
+                      <a:picLocks noChangeAspect="1" noChangeArrowheads="1"/>
+                    </pic:cNvPicPr>
+                  </pic:nvPicPr>
+                  <pic:blipFill>
+                    <a:blip r:embed="rId32">
+                      <a:extLst>
+                        <a:ext uri="{28A0092B-C50C-407E-A947-70E740481C1C}">
+                          <a14:useLocalDpi xmlns:a14="http://schemas.microsoft.com/office/drawing/2010/main" val="0"/>
+                        </a:ext>
+                      </a:extLst>
+                    </a:blip>
+                    <a:srcRect/>
+                    <a:stretch>
+                      <a:fillRect/>
+                    </a:stretch>
+                  </pic:blipFill>
+                  <pic:spPr bwMode="auto">
+                    <a:xfrm>
+                      <a:off x="0" y="0"/>
+                      <a:ext cx="5943600" cy="773057"/>
+                    </a:xfrm>
+                    <a:prstGeom prst="rect">
+                      <a:avLst/>
+                    </a:prstGeom>
+                    <a:noFill/>
+                    <a:ln>
+                      <a:noFill/>
+                    </a:ln>
+                  </pic:spPr>
+                </pic:pic>
+              </a:graphicData>
+            </a:graphic>
+          </wp:inline>
+        </w:drawing>
+      </w:r>
+    </w:p>
+    <w:p>
+      <w:pPr>
         <w:rPr>
           <w:sz w:val="28"/>
           <w:szCs w:val="28"/>
@@ -6949,7 +7124,7 @@
         </w:rPr>
         <w:t>url:</w:t>
       </w:r>
-      <w:hyperlink r:id="rId31" w:history="1">
+      <w:hyperlink r:id="rId33" w:history="1">
         <w:r>
           <w:rPr>
             <w:rStyle w:val="Hyperlink"/>
@@ -6970,118 +7145,6 @@
     </w:p>
     <w:p>
       <w:pPr>
-        <w:rPr>
-          <w:sz w:val="28"/>
-          <w:szCs w:val="28"/>
-        </w:rPr>
-      </w:pPr>
-    </w:p>
-    <w:p>
-      <w:pPr>
-        <w:rPr>
-          <w:sz w:val="28"/>
-          <w:szCs w:val="28"/>
-        </w:rPr>
-      </w:pPr>
-    </w:p>
-    <w:p>
-      <w:pPr>
-        <w:rPr>
-          <w:sz w:val="28"/>
-          <w:szCs w:val="28"/>
-        </w:rPr>
-      </w:pPr>
-    </w:p>
-    <w:p>
-      <w:pPr>
-        <w:rPr>
-          <w:sz w:val="28"/>
-          <w:szCs w:val="28"/>
-        </w:rPr>
-      </w:pPr>
-    </w:p>
-    <w:p>
-      <w:pPr>
-        <w:rPr>
-          <w:sz w:val="28"/>
-          <w:szCs w:val="28"/>
-        </w:rPr>
-      </w:pPr>
-    </w:p>
-    <w:p>
-      <w:pPr>
-        <w:rPr>
-          <w:sz w:val="28"/>
-          <w:szCs w:val="28"/>
-        </w:rPr>
-      </w:pPr>
-    </w:p>
-    <w:p>
-      <w:pPr>
-        <w:rPr>
-          <w:sz w:val="28"/>
-          <w:szCs w:val="28"/>
-        </w:rPr>
-      </w:pPr>
-    </w:p>
-    <w:p>
-      <w:pPr>
-        <w:rPr>
-          <w:sz w:val="28"/>
-          <w:szCs w:val="28"/>
-        </w:rPr>
-      </w:pPr>
-    </w:p>
-    <w:p>
-      <w:pPr>
-        <w:rPr>
-          <w:sz w:val="28"/>
-          <w:szCs w:val="28"/>
-        </w:rPr>
-      </w:pPr>
-    </w:p>
-    <w:p>
-      <w:pPr>
-        <w:rPr>
-          <w:sz w:val="28"/>
-          <w:szCs w:val="28"/>
-        </w:rPr>
-      </w:pPr>
-    </w:p>
-    <w:p>
-      <w:pPr>
-        <w:rPr>
-          <w:sz w:val="28"/>
-          <w:szCs w:val="28"/>
-        </w:rPr>
-      </w:pPr>
-    </w:p>
-    <w:p>
-      <w:pPr>
-        <w:rPr>
-          <w:sz w:val="28"/>
-          <w:szCs w:val="28"/>
-        </w:rPr>
-      </w:pPr>
-    </w:p>
-    <w:p>
-      <w:pPr>
-        <w:rPr>
-          <w:sz w:val="28"/>
-          <w:szCs w:val="28"/>
-        </w:rPr>
-      </w:pPr>
-    </w:p>
-    <w:p>
-      <w:pPr>
-        <w:rPr>
-          <w:sz w:val="28"/>
-          <w:szCs w:val="28"/>
-        </w:rPr>
-      </w:pPr>
-    </w:p>
-    <w:p>
-      <w:pPr>
         <w:jc w:val="center"/>
         <w:rPr>
           <w:b/>
@@ -7090,6 +7153,8 @@
           <w:u w:val="single"/>
         </w:rPr>
       </w:pPr>
+      <w:bookmarkStart w:id="0" w:name="_GoBack"/>
+      <w:bookmarkEnd w:id="0"/>
       <w:r>
         <w:rPr>
           <w:b/>
@@ -7296,7 +7361,7 @@
         </w:rPr>
         <w:t xml:space="preserve">- </w:t>
       </w:r>
-      <w:hyperlink r:id="rId32" w:history="1">
+      <w:hyperlink r:id="rId34" w:history="1">
         <w:r>
           <w:rPr>
             <w:rStyle w:val="Hyperlink"/>
@@ -7325,7 +7390,7 @@
         </w:rPr>
         <w:t xml:space="preserve">- </w:t>
       </w:r>
-      <w:hyperlink r:id="rId33" w:history="1">
+      <w:hyperlink r:id="rId35" w:history="1">
         <w:r>
           <w:rPr>
             <w:rStyle w:val="Hyperlink"/>
@@ -7348,7 +7413,7 @@
         </w:rPr>
         <w:t xml:space="preserve">Microsoft Support Docs- </w:t>
       </w:r>
-      <w:hyperlink r:id="rId34" w:history="1">
+      <w:hyperlink r:id="rId36" w:history="1">
         <w:r>
           <w:rPr>
             <w:rStyle w:val="Hyperlink"/>
@@ -7377,7 +7442,7 @@
         </w:rPr>
         <w:t xml:space="preserve"> - </w:t>
       </w:r>
-      <w:hyperlink r:id="rId35" w:history="1">
+      <w:hyperlink r:id="rId37" w:history="1">
         <w:r>
           <w:rPr>
             <w:rStyle w:val="Hyperlink"/>
@@ -7521,7 +7586,7 @@
       </w:pPr>
     </w:p>
     <w:sectPr>
-      <w:footerReference w:type="default" r:id="rId36"/>
+      <w:footerReference w:type="default" r:id="rId38"/>
       <w:pgSz w:w="12240" w:h="15840"/>
       <w:pgMar w:top="1440" w:right="1440" w:bottom="1440" w:left="1440" w:header="720" w:footer="720" w:gutter="0"/>
       <w:cols w:space="720"/>
@@ -7578,7 +7643,7 @@
       <w:rPr>
         <w:noProof/>
       </w:rPr>
-      <w:t>13</w:t>
+      <w:t>21</w:t>
     </w:r>
     <w:r>
       <w:rPr>
@@ -8873,7 +8938,7 @@
 </file>
 
 <file path=customXml/itemProps1.xml><?xml version="1.0" encoding="utf-8"?>
-<ds:datastoreItem xmlns:ds="http://schemas.openxmlformats.org/officeDocument/2006/customXml" ds:itemID="{BED1147E-2109-47D5-A896-C6A0D8C83365}">
+<ds:datastoreItem xmlns:ds="http://schemas.openxmlformats.org/officeDocument/2006/customXml" ds:itemID="{C33692D0-8321-460C-9742-E604BBE99066}">
   <ds:schemaRefs>
     <ds:schemaRef ds:uri="http://schemas.openxmlformats.org/officeDocument/2006/bibliography"/>
   </ds:schemaRefs>

</xml_diff>

<commit_message>
Website url add google sites
</commit_message>
<xml_diff>
--- a/gamerz_here_final/gamerzhere_final_report.docx
+++ b/gamerz_here_final/gamerzhere_final_report.docx
@@ -639,7 +639,9 @@
       <w:pPr>
         <w:pStyle w:val="ListParagraph"/>
         <w:rPr>
-          <w:sz w:val="28"/>
+          <w:color w:val="0563C1" w:themeColor="hyperlink"/>
+          <w:sz w:val="28"/>
+          <w:u w:val="single"/>
         </w:rPr>
       </w:pPr>
       <w:r>
@@ -664,14 +666,24 @@
         </w:r>
       </w:hyperlink>
     </w:p>
+    <w:p>
+      <w:r>
+        <w:t xml:space="preserve">Google Sites URL: </w:t>
+      </w:r>
+      <w:hyperlink r:id="rId12" w:history="1">
+        <w:r>
+          <w:rPr>
+            <w:rStyle w:val="Hyperlink"/>
+          </w:rPr>
+          <w:t>https://sites.google.com/view/gamezhere4899</w:t>
+        </w:r>
+      </w:hyperlink>
+    </w:p>
     <w:p/>
     <w:p/>
     <w:p/>
     <w:p/>
     <w:p/>
-    <w:p/>
-    <w:p/>
-    <w:p/>
     <w:p>
       <w:pPr>
         <w:jc w:val="center"/>
@@ -681,12 +693,15 @@
           <w:u w:val="single"/>
         </w:rPr>
       </w:pPr>
+      <w:bookmarkStart w:id="0" w:name="_GoBack"/>
+      <w:bookmarkEnd w:id="0"/>
       <w:r>
         <w:rPr>
           <w:b/>
           <w:sz w:val="48"/>
           <w:u w:val="single"/>
         </w:rPr>
+        <w:lastRenderedPageBreak/>
         <w:t>Contents</w:t>
       </w:r>
     </w:p>
@@ -1534,7 +1549,7 @@
                     </pic:cNvPicPr>
                   </pic:nvPicPr>
                   <pic:blipFill>
-                    <a:blip r:embed="rId12" cstate="print">
+                    <a:blip r:embed="rId13" cstate="print">
                       <a:extLst>
                         <a:ext uri="{28A0092B-C50C-407E-A947-70E740481C1C}">
                           <a14:useLocalDpi xmlns:a14="http://schemas.microsoft.com/office/drawing/2010/main" val="0"/>
@@ -1667,7 +1682,7 @@
         </w:rPr>
         <w:t xml:space="preserve"> url:</w:t>
       </w:r>
-      <w:hyperlink r:id="rId13" w:history="1">
+      <w:hyperlink r:id="rId14" w:history="1">
         <w:r>
           <w:rPr>
             <w:rStyle w:val="Hyperlink"/>
@@ -2401,7 +2416,7 @@
                     </pic:cNvPicPr>
                   </pic:nvPicPr>
                   <pic:blipFill>
-                    <a:blip r:embed="rId14">
+                    <a:blip r:embed="rId15">
                       <a:extLst>
                         <a:ext uri="{28A0092B-C50C-407E-A947-70E740481C1C}">
                           <a14:useLocalDpi xmlns:a14="http://schemas.microsoft.com/office/drawing/2010/main" val="0"/>
@@ -4504,7 +4519,7 @@
           <w:szCs w:val="28"/>
         </w:rPr>
       </w:pPr>
-      <w:hyperlink r:id="rId15" w:history="1">
+      <w:hyperlink r:id="rId16" w:history="1">
         <w:r>
           <w:rPr>
             <w:rStyle w:val="Hyperlink"/>
@@ -4741,7 +4756,7 @@
                     </pic:cNvPicPr>
                   </pic:nvPicPr>
                   <pic:blipFill>
-                    <a:blip r:embed="rId16" cstate="print">
+                    <a:blip r:embed="rId17" cstate="print">
                       <a:extLst>
                         <a:ext uri="{28A0092B-C50C-407E-A947-70E740481C1C}">
                           <a14:useLocalDpi xmlns:a14="http://schemas.microsoft.com/office/drawing/2010/main" val="0"/>
@@ -4815,7 +4830,7 @@
         </w:rPr>
         <w:t xml:space="preserve"> url:</w:t>
       </w:r>
-      <w:hyperlink r:id="rId17" w:history="1">
+      <w:hyperlink r:id="rId18" w:history="1">
         <w:r>
           <w:rPr>
             <w:rStyle w:val="Hyperlink"/>
@@ -4960,7 +4975,7 @@
                     </pic:cNvPicPr>
                   </pic:nvPicPr>
                   <pic:blipFill>
-                    <a:blip r:embed="rId18" cstate="print">
+                    <a:blip r:embed="rId19" cstate="print">
                       <a:extLst>
                         <a:ext uri="{28A0092B-C50C-407E-A947-70E740481C1C}">
                           <a14:useLocalDpi xmlns:a14="http://schemas.microsoft.com/office/drawing/2010/main" val="0"/>
@@ -5069,7 +5084,7 @@
         </w:rPr>
         <w:t xml:space="preserve"> </w:t>
       </w:r>
-      <w:hyperlink r:id="rId19" w:history="1">
+      <w:hyperlink r:id="rId20" w:history="1">
         <w:r>
           <w:rPr>
             <w:rStyle w:val="Hyperlink"/>
@@ -5183,128 +5198,6 @@
             <wp:extent cx="4634921" cy="6349206"/>
             <wp:effectExtent l="0" t="0" r="0" b="0"/>
             <wp:docPr id="6" name="0 Imagen" descr="0 Imagen"/>
-            <wp:cNvGraphicFramePr>
-              <a:graphicFrameLocks xmlns:a="http://schemas.openxmlformats.org/drawingml/2006/main" noChangeAspect="1"/>
-            </wp:cNvGraphicFramePr>
-            <a:graphic xmlns:a="http://schemas.openxmlformats.org/drawingml/2006/main">
-              <a:graphicData uri="http://schemas.openxmlformats.org/drawingml/2006/picture">
-                <pic:pic xmlns:pic="http://schemas.openxmlformats.org/drawingml/2006/picture">
-                  <pic:nvPicPr>
-                    <pic:cNvPr id="0" name="image"/>
-                    <pic:cNvPicPr/>
-                  </pic:nvPicPr>
-                  <pic:blipFill>
-                    <a:blip r:embed="rId20" cstate="print"/>
-                    <a:stretch>
-                      <a:fillRect/>
-                    </a:stretch>
-                  </pic:blipFill>
-                  <pic:spPr>
-                    <a:xfrm>
-                      <a:off x="0" y="0"/>
-                      <a:ext cx="4634921" cy="6349206"/>
-                    </a:xfrm>
-                    <a:prstGeom prst="rect">
-                      <a:avLst/>
-                    </a:prstGeom>
-                  </pic:spPr>
-                </pic:pic>
-              </a:graphicData>
-            </a:graphic>
-          </wp:inline>
-        </w:drawing>
-      </w:r>
-    </w:p>
-    <w:p>
-      <w:pPr>
-        <w:rPr>
-          <w:sz w:val="28"/>
-          <w:szCs w:val="28"/>
-        </w:rPr>
-      </w:pPr>
-      <w:r>
-        <w:rPr>
-          <w:sz w:val="28"/>
-          <w:szCs w:val="28"/>
-        </w:rPr>
-        <w:lastRenderedPageBreak/>
-        <w:t xml:space="preserve">This is the main page of website where Customers can view all the Games, </w:t>
-      </w:r>
-      <w:r>
-        <w:rPr>
-          <w:sz w:val="28"/>
-          <w:szCs w:val="28"/>
-        </w:rPr>
-        <w:t>of</w:t>
-      </w:r>
-      <w:r>
-        <w:rPr>
-          <w:sz w:val="28"/>
-          <w:szCs w:val="28"/>
-        </w:rPr>
-        <w:t xml:space="preserve"> different Categories, Games which are Trending and the Blog Posts.</w:t>
-      </w:r>
-    </w:p>
-    <w:p>
-      <w:pPr>
-        <w:rPr>
-          <w:sz w:val="28"/>
-          <w:szCs w:val="28"/>
-        </w:rPr>
-      </w:pPr>
-      <w:r>
-        <w:rPr>
-          <w:sz w:val="28"/>
-          <w:szCs w:val="28"/>
-        </w:rPr>
-        <w:t xml:space="preserve">The Main page also portraits what we do, that is 3 </w:t>
-      </w:r>
-      <w:r>
-        <w:rPr>
-          <w:sz w:val="28"/>
-          <w:szCs w:val="28"/>
-        </w:rPr>
-        <w:t>boxes (</w:t>
-      </w:r>
-      <w:r>
-        <w:rPr>
-          <w:sz w:val="28"/>
-          <w:szCs w:val="28"/>
-        </w:rPr>
-        <w:t>Selling Games, Blogging App, and Learning Center).</w:t>
-      </w:r>
-    </w:p>
-    <w:p>
-      <w:pPr>
-        <w:rPr>
-          <w:sz w:val="28"/>
-          <w:szCs w:val="28"/>
-        </w:rPr>
-      </w:pPr>
-      <w:r>
-        <w:rPr>
-          <w:sz w:val="28"/>
-          <w:szCs w:val="28"/>
-        </w:rPr>
-        <w:t>2.</w:t>
-      </w:r>
-    </w:p>
-    <w:p>
-      <w:pPr>
-        <w:rPr>
-          <w:sz w:val="28"/>
-          <w:szCs w:val="28"/>
-        </w:rPr>
-      </w:pPr>
-      <w:r>
-        <w:rPr>
-          <w:noProof/>
-        </w:rPr>
-        <w:drawing>
-          <wp:inline distT="0" distB="0" distL="0" distR="0" wp14:anchorId="5F0CA546" wp14:editId="17DE3E8D">
-            <wp:extent cx="5943600" cy="4766532"/>
-            <wp:effectExtent l="0" t="0" r="0" b="0"/>
-            <wp:docPr id="2" name="0 Imagen" descr="0 Imagen"/>
             <wp:cNvGraphicFramePr>
               <a:graphicFrameLocks xmlns:a="http://schemas.openxmlformats.org/drawingml/2006/main" noChangeAspect="1"/>
             </wp:cNvGraphicFramePr>
@@ -5324,6 +5217,128 @@
                   <pic:spPr>
                     <a:xfrm>
                       <a:off x="0" y="0"/>
+                      <a:ext cx="4634921" cy="6349206"/>
+                    </a:xfrm>
+                    <a:prstGeom prst="rect">
+                      <a:avLst/>
+                    </a:prstGeom>
+                  </pic:spPr>
+                </pic:pic>
+              </a:graphicData>
+            </a:graphic>
+          </wp:inline>
+        </w:drawing>
+      </w:r>
+    </w:p>
+    <w:p>
+      <w:pPr>
+        <w:rPr>
+          <w:sz w:val="28"/>
+          <w:szCs w:val="28"/>
+        </w:rPr>
+      </w:pPr>
+      <w:r>
+        <w:rPr>
+          <w:sz w:val="28"/>
+          <w:szCs w:val="28"/>
+        </w:rPr>
+        <w:lastRenderedPageBreak/>
+        <w:t xml:space="preserve">This is the main page of website where Customers can view all the Games, </w:t>
+      </w:r>
+      <w:r>
+        <w:rPr>
+          <w:sz w:val="28"/>
+          <w:szCs w:val="28"/>
+        </w:rPr>
+        <w:t>of</w:t>
+      </w:r>
+      <w:r>
+        <w:rPr>
+          <w:sz w:val="28"/>
+          <w:szCs w:val="28"/>
+        </w:rPr>
+        <w:t xml:space="preserve"> different Categories, Games which are Trending and the Blog Posts.</w:t>
+      </w:r>
+    </w:p>
+    <w:p>
+      <w:pPr>
+        <w:rPr>
+          <w:sz w:val="28"/>
+          <w:szCs w:val="28"/>
+        </w:rPr>
+      </w:pPr>
+      <w:r>
+        <w:rPr>
+          <w:sz w:val="28"/>
+          <w:szCs w:val="28"/>
+        </w:rPr>
+        <w:t xml:space="preserve">The Main page also portraits what we do, that is 3 </w:t>
+      </w:r>
+      <w:r>
+        <w:rPr>
+          <w:sz w:val="28"/>
+          <w:szCs w:val="28"/>
+        </w:rPr>
+        <w:t>boxes (</w:t>
+      </w:r>
+      <w:r>
+        <w:rPr>
+          <w:sz w:val="28"/>
+          <w:szCs w:val="28"/>
+        </w:rPr>
+        <w:t>Selling Games, Blogging App, and Learning Center).</w:t>
+      </w:r>
+    </w:p>
+    <w:p>
+      <w:pPr>
+        <w:rPr>
+          <w:sz w:val="28"/>
+          <w:szCs w:val="28"/>
+        </w:rPr>
+      </w:pPr>
+      <w:r>
+        <w:rPr>
+          <w:sz w:val="28"/>
+          <w:szCs w:val="28"/>
+        </w:rPr>
+        <w:t>2.</w:t>
+      </w:r>
+    </w:p>
+    <w:p>
+      <w:pPr>
+        <w:rPr>
+          <w:sz w:val="28"/>
+          <w:szCs w:val="28"/>
+        </w:rPr>
+      </w:pPr>
+      <w:r>
+        <w:rPr>
+          <w:noProof/>
+        </w:rPr>
+        <w:drawing>
+          <wp:inline distT="0" distB="0" distL="0" distR="0" wp14:anchorId="5F0CA546" wp14:editId="17DE3E8D">
+            <wp:extent cx="5943600" cy="4766532"/>
+            <wp:effectExtent l="0" t="0" r="0" b="0"/>
+            <wp:docPr id="2" name="0 Imagen" descr="0 Imagen"/>
+            <wp:cNvGraphicFramePr>
+              <a:graphicFrameLocks xmlns:a="http://schemas.openxmlformats.org/drawingml/2006/main" noChangeAspect="1"/>
+            </wp:cNvGraphicFramePr>
+            <a:graphic xmlns:a="http://schemas.openxmlformats.org/drawingml/2006/main">
+              <a:graphicData uri="http://schemas.openxmlformats.org/drawingml/2006/picture">
+                <pic:pic xmlns:pic="http://schemas.openxmlformats.org/drawingml/2006/picture">
+                  <pic:nvPicPr>
+                    <pic:cNvPr id="0" name="image"/>
+                    <pic:cNvPicPr/>
+                  </pic:nvPicPr>
+                  <pic:blipFill>
+                    <a:blip r:embed="rId22" cstate="print"/>
+                    <a:stretch>
+                      <a:fillRect/>
+                    </a:stretch>
+                  </pic:blipFill>
+                  <pic:spPr>
+                    <a:xfrm>
+                      <a:off x="0" y="0"/>
                       <a:ext cx="5943600" cy="4766532"/>
                     </a:xfrm>
                     <a:prstGeom prst="rect">
@@ -5424,7 +5439,7 @@
                     <pic:cNvPicPr/>
                   </pic:nvPicPr>
                   <pic:blipFill>
-                    <a:blip r:embed="rId22" cstate="print"/>
+                    <a:blip r:embed="rId23" cstate="print"/>
                     <a:stretch>
                       <a:fillRect/>
                     </a:stretch>
@@ -5504,7 +5519,7 @@
         </w:rPr>
         <w:t xml:space="preserve"> : </w:t>
       </w:r>
-      <w:hyperlink r:id="rId23" w:history="1">
+      <w:hyperlink r:id="rId24" w:history="1">
         <w:r>
           <w:rPr>
             <w:rStyle w:val="Hyperlink"/>
@@ -5609,7 +5624,7 @@
                     </pic:cNvPicPr>
                   </pic:nvPicPr>
                   <pic:blipFill>
-                    <a:blip r:embed="rId16" cstate="print">
+                    <a:blip r:embed="rId17" cstate="print">
                       <a:extLst>
                         <a:ext uri="{28A0092B-C50C-407E-A947-70E740481C1C}">
                           <a14:useLocalDpi xmlns:a14="http://schemas.microsoft.com/office/drawing/2010/main" val="0"/>
@@ -6019,7 +6034,7 @@
                     </pic:cNvPicPr>
                   </pic:nvPicPr>
                   <pic:blipFill>
-                    <a:blip r:embed="rId24">
+                    <a:blip r:embed="rId25">
                       <a:extLst>
                         <a:ext uri="{28A0092B-C50C-407E-A947-70E740481C1C}">
                           <a14:useLocalDpi xmlns:a14="http://schemas.microsoft.com/office/drawing/2010/main" val="0"/>
@@ -6214,7 +6229,7 @@
                     </pic:cNvPicPr>
                   </pic:nvPicPr>
                   <pic:blipFill>
-                    <a:blip r:embed="rId25" cstate="print">
+                    <a:blip r:embed="rId26" cstate="print">
                       <a:extLst>
                         <a:ext uri="{28A0092B-C50C-407E-A947-70E740481C1C}">
                           <a14:useLocalDpi xmlns:a14="http://schemas.microsoft.com/office/drawing/2010/main" val="0"/>
@@ -6449,7 +6464,7 @@
                     </pic:cNvPicPr>
                   </pic:nvPicPr>
                   <pic:blipFill>
-                    <a:blip r:embed="rId26" cstate="print">
+                    <a:blip r:embed="rId27" cstate="print">
                       <a:extLst>
                         <a:ext uri="{28A0092B-C50C-407E-A947-70E740481C1C}">
                           <a14:useLocalDpi xmlns:a14="http://schemas.microsoft.com/office/drawing/2010/main" val="0"/>
@@ -6589,7 +6604,7 @@
                     </pic:cNvPicPr>
                   </pic:nvPicPr>
                   <pic:blipFill>
-                    <a:blip r:embed="rId27">
+                    <a:blip r:embed="rId28">
                       <a:extLst>
                         <a:ext uri="{28A0092B-C50C-407E-A947-70E740481C1C}">
                           <a14:useLocalDpi xmlns:a14="http://schemas.microsoft.com/office/drawing/2010/main" val="0"/>
@@ -6665,7 +6680,7 @@
                     </pic:cNvPicPr>
                   </pic:nvPicPr>
                   <pic:blipFill>
-                    <a:blip r:embed="rId28" cstate="print">
+                    <a:blip r:embed="rId29" cstate="print">
                       <a:extLst>
                         <a:ext uri="{28A0092B-C50C-407E-A947-70E740481C1C}">
                           <a14:useLocalDpi xmlns:a14="http://schemas.microsoft.com/office/drawing/2010/main" val="0"/>
@@ -6741,7 +6756,7 @@
                     </pic:cNvPicPr>
                   </pic:nvPicPr>
                   <pic:blipFill>
-                    <a:blip r:embed="rId29">
+                    <a:blip r:embed="rId30">
                       <a:extLst>
                         <a:ext uri="{28A0092B-C50C-407E-A947-70E740481C1C}">
                           <a14:useLocalDpi xmlns:a14="http://schemas.microsoft.com/office/drawing/2010/main" val="0"/>
@@ -6849,7 +6864,7 @@
                     </pic:cNvPicPr>
                   </pic:nvPicPr>
                   <pic:blipFill>
-                    <a:blip r:embed="rId30">
+                    <a:blip r:embed="rId31">
                       <a:extLst>
                         <a:ext uri="{28A0092B-C50C-407E-A947-70E740481C1C}">
                           <a14:useLocalDpi xmlns:a14="http://schemas.microsoft.com/office/drawing/2010/main" val="0"/>
@@ -6940,7 +6955,7 @@
                     </pic:cNvPicPr>
                   </pic:nvPicPr>
                   <pic:blipFill>
-                    <a:blip r:embed="rId31" cstate="print">
+                    <a:blip r:embed="rId32" cstate="print">
                       <a:extLst>
                         <a:ext uri="{28A0092B-C50C-407E-A947-70E740481C1C}">
                           <a14:useLocalDpi xmlns:a14="http://schemas.microsoft.com/office/drawing/2010/main" val="0"/>
@@ -7034,7 +7049,7 @@
                     </pic:cNvPicPr>
                   </pic:nvPicPr>
                   <pic:blipFill>
-                    <a:blip r:embed="rId32">
+                    <a:blip r:embed="rId33">
                       <a:extLst>
                         <a:ext uri="{28A0092B-C50C-407E-A947-70E740481C1C}">
                           <a14:useLocalDpi xmlns:a14="http://schemas.microsoft.com/office/drawing/2010/main" val="0"/>
@@ -7124,7 +7139,7 @@
         </w:rPr>
         <w:t>url:</w:t>
       </w:r>
-      <w:hyperlink r:id="rId33" w:history="1">
+      <w:hyperlink r:id="rId34" w:history="1">
         <w:r>
           <w:rPr>
             <w:rStyle w:val="Hyperlink"/>
@@ -7153,8 +7168,6 @@
           <w:u w:val="single"/>
         </w:rPr>
       </w:pPr>
-      <w:bookmarkStart w:id="0" w:name="_GoBack"/>
-      <w:bookmarkEnd w:id="0"/>
       <w:r>
         <w:rPr>
           <w:b/>
@@ -7361,7 +7374,7 @@
         </w:rPr>
         <w:t xml:space="preserve">- </w:t>
       </w:r>
-      <w:hyperlink r:id="rId34" w:history="1">
+      <w:hyperlink r:id="rId35" w:history="1">
         <w:r>
           <w:rPr>
             <w:rStyle w:val="Hyperlink"/>
@@ -7390,7 +7403,7 @@
         </w:rPr>
         <w:t xml:space="preserve">- </w:t>
       </w:r>
-      <w:hyperlink r:id="rId35" w:history="1">
+      <w:hyperlink r:id="rId36" w:history="1">
         <w:r>
           <w:rPr>
             <w:rStyle w:val="Hyperlink"/>
@@ -7413,7 +7426,7 @@
         </w:rPr>
         <w:t xml:space="preserve">Microsoft Support Docs- </w:t>
       </w:r>
-      <w:hyperlink r:id="rId36" w:history="1">
+      <w:hyperlink r:id="rId37" w:history="1">
         <w:r>
           <w:rPr>
             <w:rStyle w:val="Hyperlink"/>
@@ -7442,7 +7455,7 @@
         </w:rPr>
         <w:t xml:space="preserve"> - </w:t>
       </w:r>
-      <w:hyperlink r:id="rId37" w:history="1">
+      <w:hyperlink r:id="rId38" w:history="1">
         <w:r>
           <w:rPr>
             <w:rStyle w:val="Hyperlink"/>
@@ -7586,7 +7599,7 @@
       </w:pPr>
     </w:p>
     <w:sectPr>
-      <w:footerReference w:type="default" r:id="rId38"/>
+      <w:footerReference w:type="default" r:id="rId39"/>
       <w:pgSz w:w="12240" w:h="15840"/>
       <w:pgMar w:top="1440" w:right="1440" w:bottom="1440" w:left="1440" w:header="720" w:footer="720" w:gutter="0"/>
       <w:cols w:space="720"/>
@@ -8938,7 +8951,7 @@
 </file>
 
 <file path=customXml/itemProps1.xml><?xml version="1.0" encoding="utf-8"?>
-<ds:datastoreItem xmlns:ds="http://schemas.openxmlformats.org/officeDocument/2006/customXml" ds:itemID="{C33692D0-8321-460C-9742-E604BBE99066}">
+<ds:datastoreItem xmlns:ds="http://schemas.openxmlformats.org/officeDocument/2006/customXml" ds:itemID="{D4CED268-62FB-48E7-B76A-F390B61D1724}">
   <ds:schemaRefs>
     <ds:schemaRef ds:uri="http://schemas.openxmlformats.org/officeDocument/2006/bibliography"/>
   </ds:schemaRefs>

</xml_diff>